<commit_message>
functioning model: needs more logic to handle different formats and inconsistencies between them
</commit_message>
<xml_diff>
--- a/templates/new_format_template.docx
+++ b/templates/new_format_template.docx
@@ -27,7 +27,41 @@
           <w:b w:val="1"/>
           <w:bCs w:val="1"/>
         </w:rPr>
-        <w:t>Purpose:</w:t>
+        <w:t>Purpose and Scope</w:t>
+      </w:r>
+    </w:p>
+    <w:p>
+      <w:pPr>
+        <w:spacing w:line="240" w:lineRule="auto"/>
+        <w:rPr>
+          <w:rFonts w:ascii="Arial" w:hAnsi="Arial" w:cs="Arial"/>
+          <w:b w:val="1"/>
+          <w:bCs w:val="1"/>
+        </w:rPr>
+      </w:pPr>
+      <w:r>
+        <w:rPr>
+          <w:rFonts w:ascii="Arial" w:hAnsi="Arial" w:cs="Arial"/>
+          <w:b w:val="1"/>
+          <w:bCs w:val="1"/>
+        </w:rPr>
+        <w:t>P</w:t>
+      </w:r>
+      <w:r>
+        <w:rPr>
+          <w:rFonts w:ascii="Arial" w:hAnsi="Arial" w:cs="Arial"/>
+          <w:b w:val="1"/>
+          <w:bCs w:val="1"/>
+        </w:rPr>
+        <w:t>urpose</w:t>
+      </w:r>
+      <w:r>
+        <w:rPr>
+          <w:rFonts w:ascii="Arial" w:hAnsi="Arial" w:cs="Arial"/>
+          <w:b w:val="1"/>
+          <w:bCs w:val="1"/>
+        </w:rPr>
+        <w:t>:</w:t>
       </w:r>
     </w:p>
     <w:p>
@@ -58,7 +92,15 @@
           <w:b w:val="1"/>
           <w:bCs w:val="1"/>
         </w:rPr>
-        <w:t>Scope:</w:t>
+        <w:t>S</w:t>
+      </w:r>
+      <w:r>
+        <w:rPr>
+          <w:rFonts w:ascii="Arial" w:hAnsi="Arial" w:cs="Arial"/>
+          <w:b w:val="1"/>
+          <w:bCs w:val="1"/>
+        </w:rPr>
+        <w:t>cope</w:t>
       </w:r>
     </w:p>
     <w:p>

</xml_diff>